<commit_message>
Update version to 1.1.  Fixed bug where images with no worms correctly segmented crashed the review GUI.  Fixed a minor memory leak.  Added sample interval size to list of parameters that the user can specify and updated the manual to reflect this.  Modified the user settings XML to track this.  Added functionality to IntroFrame so that if the user settings XML file can't be loaded, log message and load default XML.
</commit_message>
<xml_diff>
--- a/manual/wormsizer.docx
+++ b/manual/wormsizer.docx
@@ -1273,6 +1273,28 @@
     </w:p>
     <w:p>
       <w:pPr>
+        <w:pStyle w:val="ListParagraph"/>
+        <w:numPr>
+          <w:ilvl w:val="0"/>
+          <w:numId w:val="6"/>
+        </w:numPr>
+        <w:rPr>
+          <w:sz w:val="20"/>
+          <w:szCs w:val="20"/>
+        </w:rPr>
+      </w:pPr>
+      <w:r>
+        <w:rPr>
+          <w:sz w:val="20"/>
+          <w:szCs w:val="20"/>
+        </w:rPr>
+        <w:t>Sample Interval Width – number of pixel between frustrums segments</w:t>
+      </w:r>
+      <w:bookmarkStart w:id="0" w:name="_GoBack"/>
+      <w:bookmarkEnd w:id="0"/>
+    </w:p>
+    <w:p>
+      <w:pPr>
         <w:rPr>
           <w:sz w:val="20"/>
           <w:szCs w:val="20"/>
@@ -1286,9 +1308,9 @@
           <w:lang w:val="en-US"/>
         </w:rPr>
         <w:drawing>
-          <wp:inline distT="0" distB="0" distL="0" distR="0" wp14:anchorId="206F1CDB" wp14:editId="61B2BDEC">
-            <wp:extent cx="4615159" cy="2180167"/>
-            <wp:effectExtent l="0" t="0" r="8255" b="4445"/>
+          <wp:inline distT="0" distB="0" distL="0" distR="0" wp14:anchorId="206F1CDB" wp14:editId="244BDF0C">
+            <wp:extent cx="4615692" cy="2180419"/>
+            <wp:effectExtent l="0" t="0" r="7620" b="4445"/>
             <wp:docPr id="4" name="Picture 4"/>
             <wp:cNvGraphicFramePr>
               <a:graphicFrameLocks xmlns:a="http://schemas.openxmlformats.org/drawingml/2006/main" noChangeAspect="1"/>
@@ -1315,7 +1337,7 @@
                   <pic:spPr>
                     <a:xfrm>
                       <a:off x="0" y="0"/>
-                      <a:ext cx="4615693" cy="2180419"/>
+                      <a:ext cx="4615692" cy="2180419"/>
                     </a:xfrm>
                     <a:prstGeom prst="rect">
                       <a:avLst/>
@@ -1552,8 +1574,6 @@
       <w:r>
         <w:t xml:space="preserve"> modified.  Note, if using this within a Fiji macro, the plugin expects a black-white segmented image.</w:t>
       </w:r>
-      <w:bookmarkStart w:id="0" w:name="_GoBack"/>
-      <w:bookmarkEnd w:id="0"/>
     </w:p>
     <w:p>
       <w:pPr>

</xml_diff>

<commit_message>
Removed the CellProfiler pipeline support.  The compatibility was problematic and unreliable to begin with.
</commit_message>
<xml_diff>
--- a/manual/wormsizer.docx
+++ b/manual/wormsizer.docx
@@ -38,8 +38,17 @@
           <w:sz w:val="20"/>
           <w:szCs w:val="20"/>
         </w:rPr>
-        <w:t>There are two plugins under Fiji -&gt; Plugins -&gt; WormSizer.  The WormSizer GUI is used for typical use.  The WormSizer Batch is for use with CellProfiler or for use within an existing Fiji Macro.</w:t>
-      </w:r>
+        <w:t xml:space="preserve">The WormSizer GUI is </w:t>
+      </w:r>
+      <w:r>
+        <w:rPr>
+          <w:sz w:val="20"/>
+          <w:szCs w:val="20"/>
+        </w:rPr>
+        <w:t xml:space="preserve">under Fiji -&gt; Plugins -&gt; WormSizer.  The WormSizer GUI is used for typical use.  </w:t>
+      </w:r>
+      <w:bookmarkStart w:id="0" w:name="_GoBack"/>
+      <w:bookmarkEnd w:id="0"/>
     </w:p>
     <w:p>
       <w:pPr>
@@ -1290,8 +1299,6 @@
         </w:rPr>
         <w:t>Sample Interval Width – number of pixel between frustrums segments</w:t>
       </w:r>
-      <w:bookmarkStart w:id="0" w:name="_GoBack"/>
-      <w:bookmarkEnd w:id="0"/>
     </w:p>
     <w:p>
       <w:pPr>
@@ -1486,190 +1493,9 @@
     </w:p>
     <w:p>
       <w:pPr>
-        <w:pStyle w:val="Heading2"/>
-      </w:pPr>
-      <w:r>
-        <w:t>WormSizer Batch</w:t>
-      </w:r>
-    </w:p>
-    <w:p>
-      <w:r>
-        <w:t xml:space="preserve">WormSizer Batch is a barebones plugin for use in CellProfiler or within a Fiji macro.  Due to a limitation in the current version of CellProfiler, this will only work in </w:t>
-      </w:r>
-      <w:r>
-        <w:rPr>
-          <w:b/>
-        </w:rPr>
-        <w:t>Windows</w:t>
-      </w:r>
-      <w:r>
-        <w:rPr>
-          <w:b/>
-        </w:rPr>
-        <w:t xml:space="preserve"> (no Mac support)</w:t>
-      </w:r>
-      <w:r>
-        <w:t>.</w:t>
-      </w:r>
-      <w:r>
-        <w:rPr>
-          <w:b/>
-        </w:rPr>
-        <w:t xml:space="preserve"> </w:t>
-      </w:r>
-      <w:r>
-        <w:t>In</w:t>
-      </w:r>
-      <w:r>
-        <w:t xml:space="preserve"> order to use WormSizer in CellProfiler</w:t>
-      </w:r>
-    </w:p>
-    <w:p>
-      <w:pPr>
-        <w:pStyle w:val="ListParagraph"/>
-        <w:numPr>
-          <w:ilvl w:val="0"/>
-          <w:numId w:val="7"/>
-        </w:numPr>
-      </w:pPr>
-      <w:r>
-        <w:t>Open CellProfiler -&gt; Preferences and change the ImageJ plugin directory to your Fiji plugin directory (i.e. where the WormSizer-fiji_.jar exists).</w:t>
-      </w:r>
-    </w:p>
-    <w:p>
-      <w:pPr>
-        <w:pStyle w:val="ListParagraph"/>
-        <w:numPr>
-          <w:ilvl w:val="0"/>
-          <w:numId w:val="7"/>
-        </w:numPr>
-      </w:pPr>
-      <w:r>
-        <w:t>Restart CellProfiler.</w:t>
-      </w:r>
-    </w:p>
-    <w:p>
-      <w:pPr>
-        <w:pStyle w:val="ListParagraph"/>
-        <w:numPr>
-          <w:ilvl w:val="0"/>
-          <w:numId w:val="7"/>
-        </w:numPr>
-      </w:pPr>
-      <w:r>
-        <w:t>Download and load the example CellProfiler pipeline off of the WormSizer website.</w:t>
-      </w:r>
-    </w:p>
-    <w:p>
-      <w:pPr>
-        <w:pStyle w:val="ListParagraph"/>
-        <w:numPr>
-          <w:ilvl w:val="0"/>
-          <w:numId w:val="7"/>
-        </w:numPr>
-      </w:pPr>
-      <w:r>
-        <w:t>Examine the RunImageJ pipeline step.  WormSizer should be selected as the ImageJ command.  The arguments to WormSizer can be (and should be)</w:t>
-      </w:r>
-      <w:r>
-        <w:t xml:space="preserve"> modified.  Note, if using this within a Fiji macro, the plugin expects a black-white segmented image.</w:t>
-      </w:r>
-    </w:p>
-    <w:p>
-      <w:pPr>
-        <w:pStyle w:val="ListParagraph"/>
-        <w:numPr>
-          <w:ilvl w:val="1"/>
-          <w:numId w:val="7"/>
-        </w:numPr>
-      </w:pPr>
-      <w:r>
-        <w:t>xmlfile – this is where the output file from WormSizer will be written</w:t>
-      </w:r>
-    </w:p>
-    <w:p>
-      <w:pPr>
-        <w:pStyle w:val="ListParagraph"/>
-        <w:numPr>
-          <w:ilvl w:val="1"/>
-          <w:numId w:val="7"/>
-        </w:numPr>
-      </w:pPr>
-      <w:r>
-        <w:t>csvfile – this is where the CSV output file will be written</w:t>
-      </w:r>
-    </w:p>
-    <w:p>
-      <w:pPr>
-        <w:pStyle w:val="ListParagraph"/>
-        <w:numPr>
-          <w:ilvl w:val="1"/>
-          <w:numId w:val="7"/>
-        </w:numPr>
-      </w:pPr>
-      <w:r>
-        <w:t>micronsperpixel – the microns per pixel in the images</w:t>
-      </w:r>
-    </w:p>
-    <w:p>
-      <w:pPr>
-        <w:pStyle w:val="ListParagraph"/>
-        <w:numPr>
-          <w:ilvl w:val="1"/>
-          <w:numId w:val="7"/>
-        </w:numPr>
-      </w:pPr>
-      <w:r>
-        <w:t>minarea – the minimum area, in pixels, that a worm should have</w:t>
-      </w:r>
-    </w:p>
-    <w:p>
-      <w:pPr>
-        <w:pStyle w:val="ListParagraph"/>
-        <w:numPr>
-          <w:ilvl w:val="1"/>
-          <w:numId w:val="7"/>
-        </w:numPr>
-      </w:pPr>
-      <w:r>
-        <w:t>maxarea – the maximum area, in pixels, that a worm should have</w:t>
-      </w:r>
-    </w:p>
-    <w:p>
-      <w:pPr>
-        <w:pStyle w:val="ListParagraph"/>
-        <w:numPr>
-          <w:ilvl w:val="1"/>
-          <w:numId w:val="7"/>
-        </w:numPr>
-      </w:pPr>
-      <w:r>
-        <w:t>minscore – the minimum skeleton score (see WormSizer GUI instructions)</w:t>
-      </w:r>
-    </w:p>
-    <w:p>
-      <w:pPr>
-        <w:pStyle w:val="ListParagraph"/>
-        <w:numPr>
-          <w:ilvl w:val="0"/>
-          <w:numId w:val="7"/>
-        </w:numPr>
-      </w:pPr>
-      <w:r>
-        <w:t>Run the pipeline</w:t>
-      </w:r>
-    </w:p>
-    <w:p>
-      <w:pPr>
-        <w:pStyle w:val="ListParagraph"/>
-        <w:numPr>
-          <w:ilvl w:val="0"/>
-          <w:numId w:val="7"/>
-        </w:numPr>
-      </w:pPr>
-      <w:r>
-        <w:t>Note, any errors that occur should either appear in CellProfiler or in a file USER_HOME/wormsizer-error.txt</w:t>
-      </w:r>
+        <w:pStyle w:val="ListParagraph"/>
+        <w:ind w:left="760"/>
+      </w:pPr>
     </w:p>
     <w:sectPr>
       <w:pgSz w:w="12240" w:h="15840"/>

</xml_diff>

<commit_message>
Updated GitHub site, updated manuals.  Remove release.zip and this method of installation is no longer supported.
</commit_message>
<xml_diff>
--- a/manual/wormsizer.docx
+++ b/manual/wormsizer.docx
@@ -47,8 +47,6 @@
         </w:rPr>
         <w:t xml:space="preserve">under Fiji -&gt; Plugins -&gt; WormSizer.  The WormSizer GUI is used for typical use.  </w:t>
       </w:r>
-      <w:bookmarkStart w:id="0" w:name="_GoBack"/>
-      <w:bookmarkEnd w:id="0"/>
     </w:p>
     <w:p>
       <w:pPr>
@@ -760,6 +758,17 @@
         </w:rPr>
         <w:t>)</w:t>
       </w:r>
+      <w:r>
+        <w:rPr>
+          <w:rFonts w:cs="Lucida Grande"/>
+          <w:color w:val="000000"/>
+          <w:sz w:val="20"/>
+          <w:szCs w:val="20"/>
+        </w:rPr>
+        <w:t>, or picoliters</w:t>
+      </w:r>
+      <w:bookmarkStart w:id="0" w:name="_GoBack"/>
+      <w:bookmarkEnd w:id="0"/>
     </w:p>
     <w:p>
       <w:pPr>
@@ -819,6 +828,26 @@
           <w:szCs w:val="20"/>
         </w:rPr>
         <w:t>meanWidth – the mean width (100 sampled points along the skeleton) of this nematode in microns</w:t>
+      </w:r>
+    </w:p>
+    <w:p>
+      <w:pPr>
+        <w:pStyle w:val="ListParagraph"/>
+        <w:numPr>
+          <w:ilvl w:val="1"/>
+          <w:numId w:val="3"/>
+        </w:numPr>
+        <w:rPr>
+          <w:sz w:val="20"/>
+          <w:szCs w:val="20"/>
+        </w:rPr>
+      </w:pPr>
+      <w:r>
+        <w:rPr>
+          <w:sz w:val="20"/>
+          <w:szCs w:val="20"/>
+        </w:rPr>
+        <w:t>surfaceArea – the surface area of the worm in microns squared</w:t>
       </w:r>
     </w:p>
     <w:p>

</xml_diff>